<commit_message>
Add gunicorn to requirements
</commit_message>
<xml_diff>
--- a/Documentation/Recommendation system.docx
+++ b/Documentation/Recommendation system.docx
@@ -46,23 +46,7 @@
           <w:b/>
           <w:bCs/>
         </w:rPr>
-        <w:t xml:space="preserve">Develop a Flask application that recommends similar products based on user preferences for price, number of </w:t>
-      </w:r>
-      <w:proofErr w:type="spellStart"/>
-      <w:r>
-        <w:rPr>
-          <w:b/>
-          <w:bCs/>
-        </w:rPr>
-        <w:t>favorites</w:t>
-      </w:r>
-      <w:proofErr w:type="spellEnd"/>
-      <w:r>
-        <w:rPr>
-          <w:b/>
-          <w:bCs/>
-        </w:rPr>
-        <w:t>, and number of reviews.</w:t>
+        <w:t>Develop a Flask application that recommends similar products based on user preferences for price, number of favorites, and number of reviews.</w:t>
       </w:r>
     </w:p>
     <w:p>
@@ -100,7 +84,6 @@
           <w:numId w:val="1"/>
         </w:numPr>
       </w:pPr>
-      <w:proofErr w:type="spellStart"/>
       <w:r>
         <w:rPr>
           <w:b/>
@@ -108,17 +91,8 @@
         </w:rPr>
         <w:t>Favorites</w:t>
       </w:r>
-      <w:proofErr w:type="spellEnd"/>
-      <w:r>
-        <w:t xml:space="preserve">: Popularity based on how many people </w:t>
-      </w:r>
-      <w:proofErr w:type="spellStart"/>
-      <w:r>
-        <w:t>favorited</w:t>
-      </w:r>
-      <w:proofErr w:type="spellEnd"/>
-      <w:r>
-        <w:t xml:space="preserve"> the product.</w:t>
+      <w:r>
+        <w:t>: Popularity based on how many people favorited the product.</w:t>
       </w:r>
     </w:p>
     <w:p>
@@ -151,15 +125,7 @@
     </w:p>
     <w:p>
       <w:r>
-        <w:t xml:space="preserve">Step 1 : I m taking </w:t>
-      </w:r>
-      <w:proofErr w:type="spellStart"/>
-      <w:r>
-        <w:t>etsy</w:t>
-      </w:r>
-      <w:proofErr w:type="spellEnd"/>
-      <w:r>
-        <w:t xml:space="preserve"> baby items data set </w:t>
+        <w:t xml:space="preserve">Step 1 : I m taking etsy baby items data set </w:t>
       </w:r>
     </w:p>
     <w:p>
@@ -168,17 +134,219 @@
       </w:r>
     </w:p>
     <w:p>
-      <w:proofErr w:type="spellStart"/>
-      <w:r>
-        <w:t>Stpe</w:t>
-      </w:r>
-      <w:proofErr w:type="spellEnd"/>
-      <w:r>
-        <w:t xml:space="preserve"> 3: </w:t>
+      <w:r>
+        <w:t>St</w:t>
+      </w:r>
+      <w:r>
+        <w:t>e</w:t>
+      </w:r>
+      <w:r>
+        <w:t xml:space="preserve">p 3: </w:t>
       </w:r>
       <w:r>
         <w:t xml:space="preserve"> </w:t>
       </w:r>
+      <w:r>
+        <w:t xml:space="preserve">Reading the dataset </w:t>
+      </w:r>
+    </w:p>
+    <w:p>
+      <w:r>
+        <w:t xml:space="preserve">Step 4 : </w:t>
+      </w:r>
+      <w:r>
+        <w:t xml:space="preserve">Converted listed_on to date and time format like </w:t>
+      </w:r>
+      <w:r>
+        <w:t>firstly it was like</w:t>
+      </w:r>
+      <w:r>
+        <w:drawing>
+          <wp:inline distT="0" distB="0" distL="0" distR="0" wp14:anchorId="44784DEE" wp14:editId="56528577">
+            <wp:extent cx="600159" cy="724001"/>
+            <wp:effectExtent l="0" t="0" r="9525" b="0"/>
+            <wp:docPr id="328094165" name="Picture 1"/>
+            <wp:cNvGraphicFramePr>
+              <a:graphicFrameLocks xmlns:a="http://schemas.openxmlformats.org/drawingml/2006/main" noChangeAspect="1"/>
+            </wp:cNvGraphicFramePr>
+            <a:graphic xmlns:a="http://schemas.openxmlformats.org/drawingml/2006/main">
+              <a:graphicData uri="http://schemas.openxmlformats.org/drawingml/2006/picture">
+                <pic:pic xmlns:pic="http://schemas.openxmlformats.org/drawingml/2006/picture">
+                  <pic:nvPicPr>
+                    <pic:cNvPr id="328094165" name=""/>
+                    <pic:cNvPicPr/>
+                  </pic:nvPicPr>
+                  <pic:blipFill>
+                    <a:blip r:embed="rId5"/>
+                    <a:stretch>
+                      <a:fillRect/>
+                    </a:stretch>
+                  </pic:blipFill>
+                  <pic:spPr>
+                    <a:xfrm>
+                      <a:off x="0" y="0"/>
+                      <a:ext cx="600159" cy="724001"/>
+                    </a:xfrm>
+                    <a:prstGeom prst="rect">
+                      <a:avLst/>
+                    </a:prstGeom>
+                  </pic:spPr>
+                </pic:pic>
+              </a:graphicData>
+            </a:graphic>
+          </wp:inline>
+        </w:drawing>
+      </w:r>
+      <w:r>
+        <w:t xml:space="preserve"> and I made it to this </w:t>
+      </w:r>
+      <w:r>
+        <w:drawing>
+          <wp:inline distT="0" distB="0" distL="0" distR="0" wp14:anchorId="7A88C68E" wp14:editId="6C362BE5">
+            <wp:extent cx="657317" cy="657317"/>
+            <wp:effectExtent l="0" t="0" r="9525" b="9525"/>
+            <wp:docPr id="138062695" name="Picture 1"/>
+            <wp:cNvGraphicFramePr>
+              <a:graphicFrameLocks xmlns:a="http://schemas.openxmlformats.org/drawingml/2006/main" noChangeAspect="1"/>
+            </wp:cNvGraphicFramePr>
+            <a:graphic xmlns:a="http://schemas.openxmlformats.org/drawingml/2006/main">
+              <a:graphicData uri="http://schemas.openxmlformats.org/drawingml/2006/picture">
+                <pic:pic xmlns:pic="http://schemas.openxmlformats.org/drawingml/2006/picture">
+                  <pic:nvPicPr>
+                    <pic:cNvPr id="138062695" name=""/>
+                    <pic:cNvPicPr/>
+                  </pic:nvPicPr>
+                  <pic:blipFill>
+                    <a:blip r:embed="rId6"/>
+                    <a:stretch>
+                      <a:fillRect/>
+                    </a:stretch>
+                  </pic:blipFill>
+                  <pic:spPr>
+                    <a:xfrm>
+                      <a:off x="0" y="0"/>
+                      <a:ext cx="657317" cy="657317"/>
+                    </a:xfrm>
+                    <a:prstGeom prst="rect">
+                      <a:avLst/>
+                    </a:prstGeom>
+                  </pic:spPr>
+                </pic:pic>
+              </a:graphicData>
+            </a:graphic>
+          </wp:inline>
+        </w:drawing>
+      </w:r>
+      <w:r>
+        <w:t>. Only purpose of doing this was making the dataset more readable format so that it doesn’t throw error lately.</w:t>
+      </w:r>
+    </w:p>
+    <w:p/>
+    <w:p>
+      <w:r>
+        <w:t xml:space="preserve">Step 5: </w:t>
+      </w:r>
+      <w:r>
+        <w:t xml:space="preserve">Data cleaning and preoaration finding the missing values if your have some missing values caught and immediately </w:t>
+      </w:r>
+      <w:r>
+        <w:t>fix this using  .fillna function.</w:t>
+      </w:r>
+    </w:p>
+    <w:p>
+      <w:r>
+        <w:lastRenderedPageBreak/>
+        <w:drawing>
+          <wp:inline distT="0" distB="0" distL="0" distR="0" wp14:anchorId="1B5A2811" wp14:editId="6CBFE3D2">
+            <wp:extent cx="2305372" cy="1438476"/>
+            <wp:effectExtent l="0" t="0" r="0" b="9525"/>
+            <wp:docPr id="2138859585" name="Picture 1"/>
+            <wp:cNvGraphicFramePr>
+              <a:graphicFrameLocks xmlns:a="http://schemas.openxmlformats.org/drawingml/2006/main" noChangeAspect="1"/>
+            </wp:cNvGraphicFramePr>
+            <a:graphic xmlns:a="http://schemas.openxmlformats.org/drawingml/2006/main">
+              <a:graphicData uri="http://schemas.openxmlformats.org/drawingml/2006/picture">
+                <pic:pic xmlns:pic="http://schemas.openxmlformats.org/drawingml/2006/picture">
+                  <pic:nvPicPr>
+                    <pic:cNvPr id="2138859585" name=""/>
+                    <pic:cNvPicPr/>
+                  </pic:nvPicPr>
+                  <pic:blipFill>
+                    <a:blip r:embed="rId7"/>
+                    <a:stretch>
+                      <a:fillRect/>
+                    </a:stretch>
+                  </pic:blipFill>
+                  <pic:spPr>
+                    <a:xfrm>
+                      <a:off x="0" y="0"/>
+                      <a:ext cx="2305372" cy="1438476"/>
+                    </a:xfrm>
+                    <a:prstGeom prst="rect">
+                      <a:avLst/>
+                    </a:prstGeom>
+                  </pic:spPr>
+                </pic:pic>
+              </a:graphicData>
+            </a:graphic>
+          </wp:inline>
+        </w:drawing>
+      </w:r>
+    </w:p>
+    <w:p>
+      <w:r>
+        <w:t>After cleaning we got</w:t>
+      </w:r>
+    </w:p>
+    <w:p>
+      <w:r>
+        <w:t xml:space="preserve"> </w:t>
+      </w:r>
+      <w:r>
+        <w:drawing>
+          <wp:inline distT="0" distB="0" distL="0" distR="0" wp14:anchorId="1928A039" wp14:editId="46977868">
+            <wp:extent cx="2467319" cy="1676634"/>
+            <wp:effectExtent l="0" t="0" r="9525" b="0"/>
+            <wp:docPr id="1853019362" name="Picture 1"/>
+            <wp:cNvGraphicFramePr>
+              <a:graphicFrameLocks xmlns:a="http://schemas.openxmlformats.org/drawingml/2006/main" noChangeAspect="1"/>
+            </wp:cNvGraphicFramePr>
+            <a:graphic xmlns:a="http://schemas.openxmlformats.org/drawingml/2006/main">
+              <a:graphicData uri="http://schemas.openxmlformats.org/drawingml/2006/picture">
+                <pic:pic xmlns:pic="http://schemas.openxmlformats.org/drawingml/2006/picture">
+                  <pic:nvPicPr>
+                    <pic:cNvPr id="1853019362" name=""/>
+                    <pic:cNvPicPr/>
+                  </pic:nvPicPr>
+                  <pic:blipFill>
+                    <a:blip r:embed="rId8"/>
+                    <a:stretch>
+                      <a:fillRect/>
+                    </a:stretch>
+                  </pic:blipFill>
+                  <pic:spPr>
+                    <a:xfrm>
+                      <a:off x="0" y="0"/>
+                      <a:ext cx="2467319" cy="1676634"/>
+                    </a:xfrm>
+                    <a:prstGeom prst="rect">
+                      <a:avLst/>
+                    </a:prstGeom>
+                  </pic:spPr>
+                </pic:pic>
+              </a:graphicData>
+            </a:graphic>
+          </wp:inline>
+        </w:drawing>
+      </w:r>
+    </w:p>
+    <w:p/>
+    <w:p>
+      <w:r>
+        <w:t>Step 6 : Performing Exploratory Data Analysis (EDA)</w:t>
+      </w:r>
+    </w:p>
+    <w:p>
       <w:r>
         <w:rPr>
           <w:b/>
@@ -217,15 +385,7 @@
         <w:t>Feature Importance</w:t>
       </w:r>
       <w:r>
-        <w:t xml:space="preserve"> shows that </w:t>
-      </w:r>
-      <w:proofErr w:type="spellStart"/>
-      <w:r>
-        <w:t>favorites</w:t>
-      </w:r>
-      <w:proofErr w:type="spellEnd"/>
-      <w:r>
-        <w:t xml:space="preserve"> is the most influential feature.</w:t>
+        <w:t xml:space="preserve"> shows that favorites is the most influential feature.</w:t>
       </w:r>
     </w:p>
     <w:p/>
@@ -801,6 +961,7 @@
   <w:style w:type="character" w:default="1" w:styleId="DefaultParagraphFont">
     <w:name w:val="Default Paragraph Font"/>
     <w:uiPriority w:val="1"/>
+    <w:semiHidden/>
     <w:unhideWhenUsed/>
   </w:style>
   <w:style w:type="table" w:default="1" w:styleId="TableNormal">

</xml_diff>

<commit_message>
Adding DOC file modified
</commit_message>
<xml_diff>
--- a/Documentation/Recommendation system.docx
+++ b/Documentation/Recommendation system.docx
@@ -161,6 +161,9 @@
         <w:t>firstly it was like</w:t>
       </w:r>
       <w:r>
+        <w:rPr>
+          <w:noProof/>
+        </w:rPr>
         <w:drawing>
           <wp:inline distT="0" distB="0" distL="0" distR="0" wp14:anchorId="44784DEE" wp14:editId="56528577">
             <wp:extent cx="600159" cy="724001"/>
@@ -201,6 +204,9 @@
         <w:t xml:space="preserve"> and I made it to this </w:t>
       </w:r>
       <w:r>
+        <w:rPr>
+          <w:noProof/>
+        </w:rPr>
         <w:drawing>
           <wp:inline distT="0" distB="0" distL="0" distR="0" wp14:anchorId="7A88C68E" wp14:editId="6C362BE5">
             <wp:extent cx="657317" cy="657317"/>
@@ -255,6 +261,9 @@
     </w:p>
     <w:p>
       <w:r>
+        <w:rPr>
+          <w:noProof/>
+        </w:rPr>
         <w:lastRenderedPageBreak/>
         <w:drawing>
           <wp:inline distT="0" distB="0" distL="0" distR="0" wp14:anchorId="1B5A2811" wp14:editId="6CBFE3D2">
@@ -303,6 +312,9 @@
         <w:t xml:space="preserve"> </w:t>
       </w:r>
       <w:r>
+        <w:rPr>
+          <w:noProof/>
+        </w:rPr>
         <w:drawing>
           <wp:inline distT="0" distB="0" distL="0" distR="0" wp14:anchorId="1928A039" wp14:editId="46977868">
             <wp:extent cx="2467319" cy="1676634"/>
@@ -345,6 +357,752 @@
       <w:r>
         <w:t>Step 6 : Performing Exploratory Data Analysis (EDA)</w:t>
       </w:r>
+      <w:r>
+        <w:t xml:space="preserve"> using df.describe()</w:t>
+      </w:r>
+    </w:p>
+    <w:p>
+      <w:r>
+        <w:t xml:space="preserve">Step 7 : Performing Feature Engineering like extracting the numerical values and </w:t>
+      </w:r>
+      <w:r>
+        <w:t xml:space="preserve">categorical values , numerical values like prices contains + $ signs so we need to fix this </w:t>
+      </w:r>
+      <w:r>
+        <w:t xml:space="preserve"> as converting this into str .astype and then replacinging .str.replace</w:t>
+      </w:r>
+    </w:p>
+    <w:p>
+      <w:r>
+        <w:t>Step 8 : Performing label encoding</w:t>
+      </w:r>
+      <w:r>
+        <w:t xml:space="preserve"> which will be helpful when we have been using </w:t>
+      </w:r>
+      <w:r>
+        <w:t>correlation heatmap.</w:t>
+      </w:r>
+    </w:p>
+    <w:p>
+      <w:r>
+        <w:t xml:space="preserve">Step 9 : </w:t>
+      </w:r>
+      <w:r>
+        <w:t>Then we extracted components like year a</w:t>
+      </w:r>
+      <w:r>
+        <w:t>nd month from the listedOn list using .dt accessor.</w:t>
+      </w:r>
+    </w:p>
+    <w:p>
+      <w:r>
+        <w:t xml:space="preserve">Step 10 : </w:t>
+      </w:r>
+      <w:r>
+        <w:t>Then we performed some visulizations like distribution of prices ,</w:t>
+      </w:r>
+    </w:p>
+    <w:p>
+      <w:r>
+        <w:drawing>
+          <wp:inline distT="0" distB="0" distL="0" distR="0" wp14:anchorId="33F6BB3B" wp14:editId="730314C6">
+            <wp:extent cx="5731510" cy="3938270"/>
+            <wp:effectExtent l="0" t="0" r="2540" b="5080"/>
+            <wp:docPr id="1849914421" name="Picture 1"/>
+            <wp:cNvGraphicFramePr>
+              <a:graphicFrameLocks xmlns:a="http://schemas.openxmlformats.org/drawingml/2006/main" noChangeAspect="1"/>
+            </wp:cNvGraphicFramePr>
+            <a:graphic xmlns:a="http://schemas.openxmlformats.org/drawingml/2006/main">
+              <a:graphicData uri="http://schemas.openxmlformats.org/drawingml/2006/picture">
+                <pic:pic xmlns:pic="http://schemas.openxmlformats.org/drawingml/2006/picture">
+                  <pic:nvPicPr>
+                    <pic:cNvPr id="1849914421" name=""/>
+                    <pic:cNvPicPr/>
+                  </pic:nvPicPr>
+                  <pic:blipFill>
+                    <a:blip r:embed="rId9"/>
+                    <a:stretch>
+                      <a:fillRect/>
+                    </a:stretch>
+                  </pic:blipFill>
+                  <pic:spPr>
+                    <a:xfrm>
+                      <a:off x="0" y="0"/>
+                      <a:ext cx="5731510" cy="3938270"/>
+                    </a:xfrm>
+                    <a:prstGeom prst="rect">
+                      <a:avLst/>
+                    </a:prstGeom>
+                  </pic:spPr>
+                </pic:pic>
+              </a:graphicData>
+            </a:graphic>
+          </wp:inline>
+        </w:drawing>
+      </w:r>
+      <w:r>
+        <w:t xml:space="preserve"> listing out top 10 popular products </w:t>
+      </w:r>
+      <w:r>
+        <w:t xml:space="preserve">on favourites , </w:t>
+      </w:r>
+    </w:p>
+    <w:p>
+      <w:r>
+        <w:drawing>
+          <wp:inline distT="0" distB="0" distL="0" distR="0" wp14:anchorId="016E2370" wp14:editId="57DCA0EF">
+            <wp:extent cx="5731510" cy="2040255"/>
+            <wp:effectExtent l="0" t="0" r="2540" b="0"/>
+            <wp:docPr id="2117860100" name="Picture 1"/>
+            <wp:cNvGraphicFramePr>
+              <a:graphicFrameLocks xmlns:a="http://schemas.openxmlformats.org/drawingml/2006/main" noChangeAspect="1"/>
+            </wp:cNvGraphicFramePr>
+            <a:graphic xmlns:a="http://schemas.openxmlformats.org/drawingml/2006/main">
+              <a:graphicData uri="http://schemas.openxmlformats.org/drawingml/2006/picture">
+                <pic:pic xmlns:pic="http://schemas.openxmlformats.org/drawingml/2006/picture">
+                  <pic:nvPicPr>
+                    <pic:cNvPr id="2117860100" name=""/>
+                    <pic:cNvPicPr/>
+                  </pic:nvPicPr>
+                  <pic:blipFill>
+                    <a:blip r:embed="rId10"/>
+                    <a:stretch>
+                      <a:fillRect/>
+                    </a:stretch>
+                  </pic:blipFill>
+                  <pic:spPr>
+                    <a:xfrm>
+                      <a:off x="0" y="0"/>
+                      <a:ext cx="5731510" cy="2040255"/>
+                    </a:xfrm>
+                    <a:prstGeom prst="rect">
+                      <a:avLst/>
+                    </a:prstGeom>
+                  </pic:spPr>
+                </pic:pic>
+              </a:graphicData>
+            </a:graphic>
+          </wp:inline>
+        </w:drawing>
+      </w:r>
+    </w:p>
+    <w:p/>
+    <w:p>
+      <w:r>
+        <w:t xml:space="preserve">Step 11: Listing out a HeatMap </w:t>
+      </w:r>
+      <w:r>
+        <w:t>a correlation heatmap for all numeric values</w:t>
+      </w:r>
+      <w:r>
+        <w:t xml:space="preserve"> plotted.</w:t>
+      </w:r>
+    </w:p>
+    <w:p>
+      <w:r>
+        <w:t xml:space="preserve">Step </w:t>
+      </w:r>
+      <w:r>
+        <w:t>12 : performing scatterplot for prices and favourites</w:t>
+      </w:r>
+    </w:p>
+    <w:p>
+      <w:r>
+        <w:t xml:space="preserve">Step 13 : Implementing some machine learning models </w:t>
+      </w:r>
+      <w:r>
+        <w:t xml:space="preserve">, since we need an answer like </w:t>
+      </w:r>
+      <w:r>
+        <w:t xml:space="preserve">based on the user input </w:t>
+      </w:r>
+      <w:r>
+        <w:t>we will be using a classification supervised machine learning algorithm.</w:t>
+      </w:r>
+    </w:p>
+    <w:p>
+      <w:r>
+        <w:t xml:space="preserve">Step 14 : </w:t>
+      </w:r>
+      <w:r>
+        <w:t xml:space="preserve">Before this </w:t>
+      </w:r>
+      <w:r>
+        <w:t xml:space="preserve">train test and split the data you do this when </w:t>
+      </w:r>
+      <w:r>
+        <w:t xml:space="preserve">x will be your </w:t>
+      </w:r>
+      <w:r>
+        <w:t>feature</w:t>
+      </w:r>
+      <w:r>
+        <w:t xml:space="preserve"> variable and y will be</w:t>
+      </w:r>
+      <w:r>
+        <w:t xml:space="preserve"> target variable .</w:t>
+      </w:r>
+    </w:p>
+    <w:p>
+      <w:r>
+        <w:t>Step 15 : Implementing</w:t>
+      </w:r>
+      <w:r>
+        <w:t xml:space="preserve"> your </w:t>
+      </w:r>
+      <w:r>
+        <w:t xml:space="preserve">Random forest classifier </w:t>
+      </w:r>
+      <w:r>
+        <w:t>which reduces risk of overfitting implement and gi</w:t>
+      </w:r>
+      <w:r>
+        <w:t>ving us an accuracy score 0f 1 which means the model is perfect and the data is evenly giving us right answer when we predicted some values also we added some extra metrices like prec</w:t>
+      </w:r>
+      <w:r>
+        <w:t>i</w:t>
+      </w:r>
+      <w:r>
+        <w:t xml:space="preserve">sion , recall </w:t>
+      </w:r>
+      <w:r>
+        <w:t>, f1- score etc.</w:t>
+      </w:r>
+    </w:p>
+    <w:p>
+      <w:r>
+        <w:drawing>
+          <wp:inline distT="0" distB="0" distL="0" distR="0" wp14:anchorId="0E0C53BB" wp14:editId="045DFC42">
+            <wp:extent cx="5731510" cy="2606040"/>
+            <wp:effectExtent l="0" t="0" r="2540" b="3810"/>
+            <wp:docPr id="1300594920" name="Picture 1"/>
+            <wp:cNvGraphicFramePr>
+              <a:graphicFrameLocks xmlns:a="http://schemas.openxmlformats.org/drawingml/2006/main" noChangeAspect="1"/>
+            </wp:cNvGraphicFramePr>
+            <a:graphic xmlns:a="http://schemas.openxmlformats.org/drawingml/2006/main">
+              <a:graphicData uri="http://schemas.openxmlformats.org/drawingml/2006/picture">
+                <pic:pic xmlns:pic="http://schemas.openxmlformats.org/drawingml/2006/picture">
+                  <pic:nvPicPr>
+                    <pic:cNvPr id="1300594920" name=""/>
+                    <pic:cNvPicPr/>
+                  </pic:nvPicPr>
+                  <pic:blipFill>
+                    <a:blip r:embed="rId11"/>
+                    <a:stretch>
+                      <a:fillRect/>
+                    </a:stretch>
+                  </pic:blipFill>
+                  <pic:spPr>
+                    <a:xfrm>
+                      <a:off x="0" y="0"/>
+                      <a:ext cx="5731510" cy="2606040"/>
+                    </a:xfrm>
+                    <a:prstGeom prst="rect">
+                      <a:avLst/>
+                    </a:prstGeom>
+                  </pic:spPr>
+                </pic:pic>
+              </a:graphicData>
+            </a:graphic>
+          </wp:inline>
+        </w:drawing>
+      </w:r>
+    </w:p>
+    <w:p>
+      <w:r>
+        <w:t xml:space="preserve">Step 16 : then we implemented </w:t>
+      </w:r>
+      <w:r>
+        <w:t xml:space="preserve">KNN model but since the model was </w:t>
+      </w:r>
+      <w:r>
+        <w:t xml:space="preserve">was giving us an accuracy of 0.03 which means very poor model </w:t>
+      </w:r>
+      <w:r>
+        <w:t xml:space="preserve">so indeed we ask for some </w:t>
+      </w:r>
+      <w:r>
+        <w:t>recommendation but still didn’t get anything.</w:t>
+      </w:r>
+    </w:p>
+    <w:p>
+      <w:r>
+        <w:t xml:space="preserve">Step 17 : For this model being a poor performer we added a gradient boost classifier </w:t>
+      </w:r>
+      <w:r>
+        <w:t>giving an accuracy of 1, it mostly used for improving the performance and reducing bias risk.</w:t>
+      </w:r>
+    </w:p>
+    <w:p>
+      <w:r>
+        <w:drawing>
+          <wp:inline distT="0" distB="0" distL="0" distR="0" wp14:anchorId="539ED94F" wp14:editId="100396C6">
+            <wp:extent cx="5229955" cy="2048161"/>
+            <wp:effectExtent l="0" t="0" r="8890" b="9525"/>
+            <wp:docPr id="1676505847" name="Picture 1"/>
+            <wp:cNvGraphicFramePr>
+              <a:graphicFrameLocks xmlns:a="http://schemas.openxmlformats.org/drawingml/2006/main" noChangeAspect="1"/>
+            </wp:cNvGraphicFramePr>
+            <a:graphic xmlns:a="http://schemas.openxmlformats.org/drawingml/2006/main">
+              <a:graphicData uri="http://schemas.openxmlformats.org/drawingml/2006/picture">
+                <pic:pic xmlns:pic="http://schemas.openxmlformats.org/drawingml/2006/picture">
+                  <pic:nvPicPr>
+                    <pic:cNvPr id="1676505847" name=""/>
+                    <pic:cNvPicPr/>
+                  </pic:nvPicPr>
+                  <pic:blipFill>
+                    <a:blip r:embed="rId12"/>
+                    <a:stretch>
+                      <a:fillRect/>
+                    </a:stretch>
+                  </pic:blipFill>
+                  <pic:spPr>
+                    <a:xfrm>
+                      <a:off x="0" y="0"/>
+                      <a:ext cx="5229955" cy="2048161"/>
+                    </a:xfrm>
+                    <a:prstGeom prst="rect">
+                      <a:avLst/>
+                    </a:prstGeom>
+                  </pic:spPr>
+                </pic:pic>
+              </a:graphicData>
+            </a:graphic>
+          </wp:inline>
+        </w:drawing>
+      </w:r>
+    </w:p>
+    <w:p/>
+    <w:p>
+      <w:r>
+        <w:t xml:space="preserve">Step 18 : Then we implemented Support Vector machine in which we </w:t>
+      </w:r>
+      <w:r>
+        <w:t>got an accuracy of 0.94 which was not good .</w:t>
+      </w:r>
+    </w:p>
+    <w:p>
+      <w:r>
+        <w:drawing>
+          <wp:inline distT="0" distB="0" distL="0" distR="0" wp14:anchorId="0B93753F" wp14:editId="51D4AFAC">
+            <wp:extent cx="5731510" cy="1943100"/>
+            <wp:effectExtent l="0" t="0" r="2540" b="0"/>
+            <wp:docPr id="459108602" name="Picture 1"/>
+            <wp:cNvGraphicFramePr>
+              <a:graphicFrameLocks xmlns:a="http://schemas.openxmlformats.org/drawingml/2006/main" noChangeAspect="1"/>
+            </wp:cNvGraphicFramePr>
+            <a:graphic xmlns:a="http://schemas.openxmlformats.org/drawingml/2006/main">
+              <a:graphicData uri="http://schemas.openxmlformats.org/drawingml/2006/picture">
+                <pic:pic xmlns:pic="http://schemas.openxmlformats.org/drawingml/2006/picture">
+                  <pic:nvPicPr>
+                    <pic:cNvPr id="459108602" name=""/>
+                    <pic:cNvPicPr/>
+                  </pic:nvPicPr>
+                  <pic:blipFill>
+                    <a:blip r:embed="rId13"/>
+                    <a:stretch>
+                      <a:fillRect/>
+                    </a:stretch>
+                  </pic:blipFill>
+                  <pic:spPr>
+                    <a:xfrm>
+                      <a:off x="0" y="0"/>
+                      <a:ext cx="5731510" cy="1943100"/>
+                    </a:xfrm>
+                    <a:prstGeom prst="rect">
+                      <a:avLst/>
+                    </a:prstGeom>
+                  </pic:spPr>
+                </pic:pic>
+              </a:graphicData>
+            </a:graphic>
+          </wp:inline>
+        </w:drawing>
+      </w:r>
+    </w:p>
+    <w:p/>
+    <w:p>
+      <w:r>
+        <w:t>Step 19 : we implemented some techniques like gried search and random serach to find the best parameter .</w:t>
+      </w:r>
+    </w:p>
+    <w:p>
+      <w:r>
+        <w:t>The only requirement of grid search is that it tries every combination in a grid once (and only once). For random search, we input the domain and each time the algorithm gives us a random combination of hyperparameter values to try.</w:t>
+      </w:r>
+    </w:p>
+    <w:p>
+      <w:r>
+        <w:drawing>
+          <wp:inline distT="0" distB="0" distL="0" distR="0" wp14:anchorId="7DB974E0" wp14:editId="05BA4F51">
+            <wp:extent cx="5731510" cy="2943860"/>
+            <wp:effectExtent l="0" t="0" r="2540" b="8890"/>
+            <wp:docPr id="1452649596" name="Picture 1"/>
+            <wp:cNvGraphicFramePr>
+              <a:graphicFrameLocks xmlns:a="http://schemas.openxmlformats.org/drawingml/2006/main" noChangeAspect="1"/>
+            </wp:cNvGraphicFramePr>
+            <a:graphic xmlns:a="http://schemas.openxmlformats.org/drawingml/2006/main">
+              <a:graphicData uri="http://schemas.openxmlformats.org/drawingml/2006/picture">
+                <pic:pic xmlns:pic="http://schemas.openxmlformats.org/drawingml/2006/picture">
+                  <pic:nvPicPr>
+                    <pic:cNvPr id="1452649596" name=""/>
+                    <pic:cNvPicPr/>
+                  </pic:nvPicPr>
+                  <pic:blipFill>
+                    <a:blip r:embed="rId14"/>
+                    <a:stretch>
+                      <a:fillRect/>
+                    </a:stretch>
+                  </pic:blipFill>
+                  <pic:spPr>
+                    <a:xfrm>
+                      <a:off x="0" y="0"/>
+                      <a:ext cx="5731510" cy="2943860"/>
+                    </a:xfrm>
+                    <a:prstGeom prst="rect">
+                      <a:avLst/>
+                    </a:prstGeom>
+                  </pic:spPr>
+                </pic:pic>
+              </a:graphicData>
+            </a:graphic>
+          </wp:inline>
+        </w:drawing>
+      </w:r>
+    </w:p>
+    <w:p/>
+    <w:p>
+      <w:r>
+        <w:t xml:space="preserve">Step 20 : </w:t>
+      </w:r>
+      <w:r>
+        <w:t xml:space="preserve">Cross validation score , next we had cross validation score in which we </w:t>
+      </w:r>
+      <w:r>
+        <w:t>had the acuuracy score for each datapoints passing through gradient boosting.</w:t>
+      </w:r>
+    </w:p>
+    <w:p>
+      <w:r>
+        <w:drawing>
+          <wp:inline distT="0" distB="0" distL="0" distR="0" wp14:anchorId="19DDEE19" wp14:editId="2D0A0CAF">
+            <wp:extent cx="5731510" cy="1696085"/>
+            <wp:effectExtent l="0" t="0" r="2540" b="0"/>
+            <wp:docPr id="2112684176" name="Picture 1"/>
+            <wp:cNvGraphicFramePr>
+              <a:graphicFrameLocks xmlns:a="http://schemas.openxmlformats.org/drawingml/2006/main" noChangeAspect="1"/>
+            </wp:cNvGraphicFramePr>
+            <a:graphic xmlns:a="http://schemas.openxmlformats.org/drawingml/2006/main">
+              <a:graphicData uri="http://schemas.openxmlformats.org/drawingml/2006/picture">
+                <pic:pic xmlns:pic="http://schemas.openxmlformats.org/drawingml/2006/picture">
+                  <pic:nvPicPr>
+                    <pic:cNvPr id="2112684176" name=""/>
+                    <pic:cNvPicPr/>
+                  </pic:nvPicPr>
+                  <pic:blipFill>
+                    <a:blip r:embed="rId15"/>
+                    <a:stretch>
+                      <a:fillRect/>
+                    </a:stretch>
+                  </pic:blipFill>
+                  <pic:spPr>
+                    <a:xfrm>
+                      <a:off x="0" y="0"/>
+                      <a:ext cx="5731510" cy="1696085"/>
+                    </a:xfrm>
+                    <a:prstGeom prst="rect">
+                      <a:avLst/>
+                    </a:prstGeom>
+                  </pic:spPr>
+                </pic:pic>
+              </a:graphicData>
+            </a:graphic>
+          </wp:inline>
+        </w:drawing>
+      </w:r>
+    </w:p>
+    <w:p/>
+    <w:p>
+      <w:r>
+        <w:t>Step 21: Next we performed feature analysis on the columsn like favourites , numberoffavourites , and price .</w:t>
+      </w:r>
+    </w:p>
+    <w:p>
+      <w:r>
+        <w:drawing>
+          <wp:inline distT="0" distB="0" distL="0" distR="0" wp14:anchorId="2AC8C9F7" wp14:editId="7412A7D4">
+            <wp:extent cx="5731510" cy="2969260"/>
+            <wp:effectExtent l="0" t="0" r="2540" b="2540"/>
+            <wp:docPr id="1242579927" name="Picture 1"/>
+            <wp:cNvGraphicFramePr>
+              <a:graphicFrameLocks xmlns:a="http://schemas.openxmlformats.org/drawingml/2006/main" noChangeAspect="1"/>
+            </wp:cNvGraphicFramePr>
+            <a:graphic xmlns:a="http://schemas.openxmlformats.org/drawingml/2006/main">
+              <a:graphicData uri="http://schemas.openxmlformats.org/drawingml/2006/picture">
+                <pic:pic xmlns:pic="http://schemas.openxmlformats.org/drawingml/2006/picture">
+                  <pic:nvPicPr>
+                    <pic:cNvPr id="1242579927" name=""/>
+                    <pic:cNvPicPr/>
+                  </pic:nvPicPr>
+                  <pic:blipFill>
+                    <a:blip r:embed="rId16"/>
+                    <a:stretch>
+                      <a:fillRect/>
+                    </a:stretch>
+                  </pic:blipFill>
+                  <pic:spPr>
+                    <a:xfrm>
+                      <a:off x="0" y="0"/>
+                      <a:ext cx="5731510" cy="2969260"/>
+                    </a:xfrm>
+                    <a:prstGeom prst="rect">
+                      <a:avLst/>
+                    </a:prstGeom>
+                  </pic:spPr>
+                </pic:pic>
+              </a:graphicData>
+            </a:graphic>
+          </wp:inline>
+        </w:drawing>
+      </w:r>
+    </w:p>
+    <w:p>
+      <w:r>
+        <w:t>Step 22 : performing a visulaization about the feature analysis we got to know ,</w:t>
+      </w:r>
+    </w:p>
+    <w:p>
+      <w:r>
+        <w:drawing>
+          <wp:inline distT="0" distB="0" distL="0" distR="0" wp14:anchorId="0CD7C94C" wp14:editId="20200E30">
+            <wp:extent cx="5731510" cy="3206115"/>
+            <wp:effectExtent l="0" t="0" r="2540" b="0"/>
+            <wp:docPr id="1864606861" name="Picture 1"/>
+            <wp:cNvGraphicFramePr>
+              <a:graphicFrameLocks xmlns:a="http://schemas.openxmlformats.org/drawingml/2006/main" noChangeAspect="1"/>
+            </wp:cNvGraphicFramePr>
+            <a:graphic xmlns:a="http://schemas.openxmlformats.org/drawingml/2006/main">
+              <a:graphicData uri="http://schemas.openxmlformats.org/drawingml/2006/picture">
+                <pic:pic xmlns:pic="http://schemas.openxmlformats.org/drawingml/2006/picture">
+                  <pic:nvPicPr>
+                    <pic:cNvPr id="1864606861" name=""/>
+                    <pic:cNvPicPr/>
+                  </pic:nvPicPr>
+                  <pic:blipFill>
+                    <a:blip r:embed="rId17"/>
+                    <a:stretch>
+                      <a:fillRect/>
+                    </a:stretch>
+                  </pic:blipFill>
+                  <pic:spPr>
+                    <a:xfrm>
+                      <a:off x="0" y="0"/>
+                      <a:ext cx="5731510" cy="3206115"/>
+                    </a:xfrm>
+                    <a:prstGeom prst="rect">
+                      <a:avLst/>
+                    </a:prstGeom>
+                  </pic:spPr>
+                </pic:pic>
+              </a:graphicData>
+            </a:graphic>
+          </wp:inline>
+        </w:drawing>
+      </w:r>
+    </w:p>
+    <w:p>
+      <w:r>
+        <w:t xml:space="preserve">Step 23 : we </w:t>
+      </w:r>
+      <w:r>
+        <w:t xml:space="preserve">implemented KNN </w:t>
+      </w:r>
+      <w:r>
+        <w:t>model and we got some recommendations with random input we gave .</w:t>
+      </w:r>
+    </w:p>
+    <w:p>
+      <w:r>
+        <w:drawing>
+          <wp:inline distT="0" distB="0" distL="0" distR="0" wp14:anchorId="2F40D834" wp14:editId="70F26911">
+            <wp:extent cx="5731510" cy="3370580"/>
+            <wp:effectExtent l="0" t="0" r="2540" b="1270"/>
+            <wp:docPr id="373897368" name="Picture 1"/>
+            <wp:cNvGraphicFramePr>
+              <a:graphicFrameLocks xmlns:a="http://schemas.openxmlformats.org/drawingml/2006/main" noChangeAspect="1"/>
+            </wp:cNvGraphicFramePr>
+            <a:graphic xmlns:a="http://schemas.openxmlformats.org/drawingml/2006/main">
+              <a:graphicData uri="http://schemas.openxmlformats.org/drawingml/2006/picture">
+                <pic:pic xmlns:pic="http://schemas.openxmlformats.org/drawingml/2006/picture">
+                  <pic:nvPicPr>
+                    <pic:cNvPr id="373897368" name=""/>
+                    <pic:cNvPicPr/>
+                  </pic:nvPicPr>
+                  <pic:blipFill>
+                    <a:blip r:embed="rId18"/>
+                    <a:stretch>
+                      <a:fillRect/>
+                    </a:stretch>
+                  </pic:blipFill>
+                  <pic:spPr>
+                    <a:xfrm>
+                      <a:off x="0" y="0"/>
+                      <a:ext cx="5731510" cy="3370580"/>
+                    </a:xfrm>
+                    <a:prstGeom prst="rect">
+                      <a:avLst/>
+                    </a:prstGeom>
+                  </pic:spPr>
+                </pic:pic>
+              </a:graphicData>
+            </a:graphic>
+          </wp:inline>
+        </w:drawing>
+      </w:r>
+    </w:p>
+    <w:p>
+      <w:r>
+        <w:t xml:space="preserve">Step 24 : we evaluated the tuned model in which we used grid Serach and imported our SVM model </w:t>
+      </w:r>
+    </w:p>
+    <w:p>
+      <w:r>
+        <w:t>Hyperparameter tuning is an essential part of the machine learning process, as it allows you to fine-tune the performance of your model. You can use methods like grid search, random search, and bayesian optimization to tune hyperparameters</w:t>
+      </w:r>
+    </w:p>
+    <w:p>
+      <w:r>
+        <w:drawing>
+          <wp:inline distT="0" distB="0" distL="0" distR="0" wp14:anchorId="6309BA86" wp14:editId="512A1C92">
+            <wp:extent cx="5731510" cy="2367280"/>
+            <wp:effectExtent l="0" t="0" r="2540" b="0"/>
+            <wp:docPr id="1036296605" name="Picture 1"/>
+            <wp:cNvGraphicFramePr>
+              <a:graphicFrameLocks xmlns:a="http://schemas.openxmlformats.org/drawingml/2006/main" noChangeAspect="1"/>
+            </wp:cNvGraphicFramePr>
+            <a:graphic xmlns:a="http://schemas.openxmlformats.org/drawingml/2006/main">
+              <a:graphicData uri="http://schemas.openxmlformats.org/drawingml/2006/picture">
+                <pic:pic xmlns:pic="http://schemas.openxmlformats.org/drawingml/2006/picture">
+                  <pic:nvPicPr>
+                    <pic:cNvPr id="1036296605" name=""/>
+                    <pic:cNvPicPr/>
+                  </pic:nvPicPr>
+                  <pic:blipFill>
+                    <a:blip r:embed="rId19"/>
+                    <a:stretch>
+                      <a:fillRect/>
+                    </a:stretch>
+                  </pic:blipFill>
+                  <pic:spPr>
+                    <a:xfrm>
+                      <a:off x="0" y="0"/>
+                      <a:ext cx="5731510" cy="2367280"/>
+                    </a:xfrm>
+                    <a:prstGeom prst="rect">
+                      <a:avLst/>
+                    </a:prstGeom>
+                  </pic:spPr>
+                </pic:pic>
+              </a:graphicData>
+            </a:graphic>
+          </wp:inline>
+        </w:drawing>
+      </w:r>
+      <w:r>
+        <w:t xml:space="preserve"> </w:t>
+      </w:r>
+    </w:p>
+    <w:p/>
+    <w:p>
+      <w:r>
+        <w:t xml:space="preserve">Step 25 : we visualized the data using some performance metrices like confusion matrix , aand tune </w:t>
+      </w:r>
+      <w:r>
+        <w:t xml:space="preserve">gradient boosting and other visualization was confusion matrix and tuned SVC </w:t>
+      </w:r>
+    </w:p>
+    <w:p>
+      <w:r>
+        <w:drawing>
+          <wp:inline distT="0" distB="0" distL="0" distR="0" wp14:anchorId="143D2097" wp14:editId="67EE5512">
+            <wp:extent cx="5731510" cy="4627245"/>
+            <wp:effectExtent l="0" t="0" r="2540" b="1905"/>
+            <wp:docPr id="550704553" name="Picture 1"/>
+            <wp:cNvGraphicFramePr>
+              <a:graphicFrameLocks xmlns:a="http://schemas.openxmlformats.org/drawingml/2006/main" noChangeAspect="1"/>
+            </wp:cNvGraphicFramePr>
+            <a:graphic xmlns:a="http://schemas.openxmlformats.org/drawingml/2006/main">
+              <a:graphicData uri="http://schemas.openxmlformats.org/drawingml/2006/picture">
+                <pic:pic xmlns:pic="http://schemas.openxmlformats.org/drawingml/2006/picture">
+                  <pic:nvPicPr>
+                    <pic:cNvPr id="550704553" name=""/>
+                    <pic:cNvPicPr/>
+                  </pic:nvPicPr>
+                  <pic:blipFill>
+                    <a:blip r:embed="rId20"/>
+                    <a:stretch>
+                      <a:fillRect/>
+                    </a:stretch>
+                  </pic:blipFill>
+                  <pic:spPr>
+                    <a:xfrm>
+                      <a:off x="0" y="0"/>
+                      <a:ext cx="5731510" cy="4627245"/>
+                    </a:xfrm>
+                    <a:prstGeom prst="rect">
+                      <a:avLst/>
+                    </a:prstGeom>
+                  </pic:spPr>
+                </pic:pic>
+              </a:graphicData>
+            </a:graphic>
+          </wp:inline>
+        </w:drawing>
+      </w:r>
+    </w:p>
+    <w:p>
+      <w:r>
+        <w:drawing>
+          <wp:inline distT="0" distB="0" distL="0" distR="0" wp14:anchorId="02DDA01A" wp14:editId="7DB1CF7A">
+            <wp:extent cx="5731510" cy="4217035"/>
+            <wp:effectExtent l="0" t="0" r="2540" b="0"/>
+            <wp:docPr id="301032581" name="Picture 1"/>
+            <wp:cNvGraphicFramePr>
+              <a:graphicFrameLocks xmlns:a="http://schemas.openxmlformats.org/drawingml/2006/main" noChangeAspect="1"/>
+            </wp:cNvGraphicFramePr>
+            <a:graphic xmlns:a="http://schemas.openxmlformats.org/drawingml/2006/main">
+              <a:graphicData uri="http://schemas.openxmlformats.org/drawingml/2006/picture">
+                <pic:pic xmlns:pic="http://schemas.openxmlformats.org/drawingml/2006/picture">
+                  <pic:nvPicPr>
+                    <pic:cNvPr id="301032581" name=""/>
+                    <pic:cNvPicPr/>
+                  </pic:nvPicPr>
+                  <pic:blipFill>
+                    <a:blip r:embed="rId21"/>
+                    <a:stretch>
+                      <a:fillRect/>
+                    </a:stretch>
+                  </pic:blipFill>
+                  <pic:spPr>
+                    <a:xfrm>
+                      <a:off x="0" y="0"/>
+                      <a:ext cx="5731510" cy="4217035"/>
+                    </a:xfrm>
+                    <a:prstGeom prst="rect">
+                      <a:avLst/>
+                    </a:prstGeom>
+                  </pic:spPr>
+                </pic:pic>
+              </a:graphicData>
+            </a:graphic>
+          </wp:inline>
+        </w:drawing>
+      </w:r>
+    </w:p>
+    <w:p>
+      <w:r>
+        <w:t>Conclusions Drawn :</w:t>
+      </w:r>
     </w:p>
     <w:p>
       <w:r>
@@ -355,7 +1113,10 @@
         <w:t>Random Forest and Gradient Boosting</w:t>
       </w:r>
       <w:r>
-        <w:t xml:space="preserve"> achieved perfect accuracy in this example.</w:t>
+        <w:t xml:space="preserve"> achieved perfect accuracy</w:t>
+      </w:r>
+      <w:r>
+        <w:t>.</w:t>
       </w:r>
     </w:p>
     <w:p>
@@ -388,8 +1149,686 @@
         <w:t xml:space="preserve"> shows that favorites is the most influential feature.</w:t>
       </w:r>
     </w:p>
+    <w:p>
+      <w:r>
+        <w:t xml:space="preserve"> Step 26 : Exporting the trained model .pkl files , I will be develoving flask application that too I will be deploying it on a local server so I will be required .csv filed extracted one .</w:t>
+      </w:r>
+    </w:p>
+    <w:p>
+      <w:r>
+        <w:drawing>
+          <wp:inline distT="0" distB="0" distL="0" distR="0" wp14:anchorId="00517C44" wp14:editId="1A65AEBD">
+            <wp:extent cx="5731510" cy="3524250"/>
+            <wp:effectExtent l="0" t="0" r="2540" b="0"/>
+            <wp:docPr id="813348520" name="Picture 1"/>
+            <wp:cNvGraphicFramePr>
+              <a:graphicFrameLocks xmlns:a="http://schemas.openxmlformats.org/drawingml/2006/main" noChangeAspect="1"/>
+            </wp:cNvGraphicFramePr>
+            <a:graphic xmlns:a="http://schemas.openxmlformats.org/drawingml/2006/main">
+              <a:graphicData uri="http://schemas.openxmlformats.org/drawingml/2006/picture">
+                <pic:pic xmlns:pic="http://schemas.openxmlformats.org/drawingml/2006/picture">
+                  <pic:nvPicPr>
+                    <pic:cNvPr id="813348520" name=""/>
+                    <pic:cNvPicPr/>
+                  </pic:nvPicPr>
+                  <pic:blipFill>
+                    <a:blip r:embed="rId22"/>
+                    <a:stretch>
+                      <a:fillRect/>
+                    </a:stretch>
+                  </pic:blipFill>
+                  <pic:spPr>
+                    <a:xfrm>
+                      <a:off x="0" y="0"/>
+                      <a:ext cx="5731510" cy="3524250"/>
+                    </a:xfrm>
+                    <a:prstGeom prst="rect">
+                      <a:avLst/>
+                    </a:prstGeom>
+                  </pic:spPr>
+                </pic:pic>
+              </a:graphicData>
+            </a:graphic>
+          </wp:inline>
+        </w:drawing>
+      </w:r>
+    </w:p>
     <w:p/>
+    <w:p>
+      <w:r>
+        <w:t xml:space="preserve">My output : </w:t>
+      </w:r>
+    </w:p>
+    <w:p>
+      <w:r>
+        <w:drawing>
+          <wp:inline distT="0" distB="0" distL="0" distR="0" wp14:anchorId="1EDAEBB4" wp14:editId="550FE8FA">
+            <wp:extent cx="5731510" cy="2877820"/>
+            <wp:effectExtent l="0" t="0" r="2540" b="0"/>
+            <wp:docPr id="1847990071" name="Picture 1"/>
+            <wp:cNvGraphicFramePr>
+              <a:graphicFrameLocks xmlns:a="http://schemas.openxmlformats.org/drawingml/2006/main" noChangeAspect="1"/>
+            </wp:cNvGraphicFramePr>
+            <a:graphic xmlns:a="http://schemas.openxmlformats.org/drawingml/2006/main">
+              <a:graphicData uri="http://schemas.openxmlformats.org/drawingml/2006/picture">
+                <pic:pic xmlns:pic="http://schemas.openxmlformats.org/drawingml/2006/picture">
+                  <pic:nvPicPr>
+                    <pic:cNvPr id="1847990071" name=""/>
+                    <pic:cNvPicPr/>
+                  </pic:nvPicPr>
+                  <pic:blipFill>
+                    <a:blip r:embed="rId23"/>
+                    <a:stretch>
+                      <a:fillRect/>
+                    </a:stretch>
+                  </pic:blipFill>
+                  <pic:spPr>
+                    <a:xfrm>
+                      <a:off x="0" y="0"/>
+                      <a:ext cx="5731510" cy="2877820"/>
+                    </a:xfrm>
+                    <a:prstGeom prst="rect">
+                      <a:avLst/>
+                    </a:prstGeom>
+                  </pic:spPr>
+                </pic:pic>
+              </a:graphicData>
+            </a:graphic>
+          </wp:inline>
+        </w:drawing>
+      </w:r>
+    </w:p>
+    <w:p>
+      <w:r>
+        <w:drawing>
+          <wp:inline distT="0" distB="0" distL="0" distR="0" wp14:anchorId="645A077D" wp14:editId="7776843F">
+            <wp:extent cx="5731510" cy="4059555"/>
+            <wp:effectExtent l="0" t="0" r="2540" b="0"/>
+            <wp:docPr id="520494979" name="Picture 1"/>
+            <wp:cNvGraphicFramePr>
+              <a:graphicFrameLocks xmlns:a="http://schemas.openxmlformats.org/drawingml/2006/main" noChangeAspect="1"/>
+            </wp:cNvGraphicFramePr>
+            <a:graphic xmlns:a="http://schemas.openxmlformats.org/drawingml/2006/main">
+              <a:graphicData uri="http://schemas.openxmlformats.org/drawingml/2006/picture">
+                <pic:pic xmlns:pic="http://schemas.openxmlformats.org/drawingml/2006/picture">
+                  <pic:nvPicPr>
+                    <pic:cNvPr id="520494979" name=""/>
+                    <pic:cNvPicPr/>
+                  </pic:nvPicPr>
+                  <pic:blipFill>
+                    <a:blip r:embed="rId24"/>
+                    <a:stretch>
+                      <a:fillRect/>
+                    </a:stretch>
+                  </pic:blipFill>
+                  <pic:spPr>
+                    <a:xfrm>
+                      <a:off x="0" y="0"/>
+                      <a:ext cx="5731510" cy="4059555"/>
+                    </a:xfrm>
+                    <a:prstGeom prst="rect">
+                      <a:avLst/>
+                    </a:prstGeom>
+                  </pic:spPr>
+                </pic:pic>
+              </a:graphicData>
+            </a:graphic>
+          </wp:inline>
+        </w:drawing>
+      </w:r>
+    </w:p>
+    <w:p>
+      <w:r>
+        <w:drawing>
+          <wp:inline distT="0" distB="0" distL="0" distR="0" wp14:anchorId="50FCC8DB" wp14:editId="0CB25E45">
+            <wp:extent cx="5001323" cy="8059275"/>
+            <wp:effectExtent l="0" t="0" r="8890" b="0"/>
+            <wp:docPr id="1679910690" name="Picture 1"/>
+            <wp:cNvGraphicFramePr>
+              <a:graphicFrameLocks xmlns:a="http://schemas.openxmlformats.org/drawingml/2006/main" noChangeAspect="1"/>
+            </wp:cNvGraphicFramePr>
+            <a:graphic xmlns:a="http://schemas.openxmlformats.org/drawingml/2006/main">
+              <a:graphicData uri="http://schemas.openxmlformats.org/drawingml/2006/picture">
+                <pic:pic xmlns:pic="http://schemas.openxmlformats.org/drawingml/2006/picture">
+                  <pic:nvPicPr>
+                    <pic:cNvPr id="1679910690" name=""/>
+                    <pic:cNvPicPr/>
+                  </pic:nvPicPr>
+                  <pic:blipFill>
+                    <a:blip r:embed="rId25"/>
+                    <a:stretch>
+                      <a:fillRect/>
+                    </a:stretch>
+                  </pic:blipFill>
+                  <pic:spPr>
+                    <a:xfrm>
+                      <a:off x="0" y="0"/>
+                      <a:ext cx="5001323" cy="8059275"/>
+                    </a:xfrm>
+                    <a:prstGeom prst="rect">
+                      <a:avLst/>
+                    </a:prstGeom>
+                  </pic:spPr>
+                </pic:pic>
+              </a:graphicData>
+            </a:graphic>
+          </wp:inline>
+        </w:drawing>
+      </w:r>
+    </w:p>
+    <w:p>
+      <w:r>
+        <w:t>We got five columns in which we can now buy our product its listed according to decreeing order.</w:t>
+      </w:r>
+    </w:p>
     <w:p/>
+    <w:p>
+      <w:pPr>
+        <w:pStyle w:val="Heading1"/>
+      </w:pPr>
+      <w:r>
+        <w:t>Developing a flask application .</w:t>
+      </w:r>
+    </w:p>
+    <w:p/>
+    <w:p>
+      <w:r>
+        <w:t xml:space="preserve">Step 1 : make a new folder </w:t>
+      </w:r>
+      <w:r>
+        <w:t>named flask</w:t>
+      </w:r>
+    </w:p>
+    <w:p>
+      <w:r>
+        <w:t xml:space="preserve">Step 2 : download </w:t>
+      </w:r>
+      <w:r>
+        <w:t xml:space="preserve">and keep the cleaned_dataset.csv file and add it to this flask folder </w:t>
+      </w:r>
+    </w:p>
+    <w:p>
+      <w:r>
+        <w:t xml:space="preserve">Step 3 : open code editor </w:t>
+      </w:r>
+      <w:r>
+        <w:t xml:space="preserve">I have VS code so I will be opening that </w:t>
+      </w:r>
+    </w:p>
+    <w:p>
+      <w:r>
+        <w:t xml:space="preserve">Make a file name app.py </w:t>
+      </w:r>
+      <w:r>
+        <w:t xml:space="preserve"> , make a folder name templates which will store all your .html files and static will stor</w:t>
+      </w:r>
+      <w:r>
+        <w:t>e all your images and css file.</w:t>
+      </w:r>
+    </w:p>
+    <w:p>
+      <w:r>
+        <w:t xml:space="preserve">Structure should be like </w:t>
+      </w:r>
+    </w:p>
+    <w:p>
+      <w:r>
+        <w:t xml:space="preserve"> Flask -|</w:t>
+      </w:r>
+    </w:p>
+    <w:p>
+      <w:r>
+        <w:t xml:space="preserve">             |- app.py</w:t>
+      </w:r>
+    </w:p>
+    <w:p>
+      <w:r>
+        <w:t xml:space="preserve">             |- Cleaned_data.csv</w:t>
+      </w:r>
+    </w:p>
+    <w:p>
+      <w:r>
+        <w:t xml:space="preserve">             |- Templates -|</w:t>
+      </w:r>
+    </w:p>
+    <w:p>
+      <w:r>
+        <w:t xml:space="preserve">                                      |- index.html </w:t>
+      </w:r>
+    </w:p>
+    <w:p>
+      <w:r>
+        <w:t xml:space="preserve">                                      |- </w:t>
+      </w:r>
+      <w:r>
+        <w:t>recommendations.html</w:t>
+      </w:r>
+    </w:p>
+    <w:p>
+      <w:r>
+        <w:t xml:space="preserve">           |- Sta</w:t>
+      </w:r>
+      <w:r>
+        <w:t>tic -|</w:t>
+      </w:r>
+    </w:p>
+    <w:p>
+      <w:r>
+        <w:t xml:space="preserve">                            |- background.jpg</w:t>
+      </w:r>
+    </w:p>
+    <w:p>
+      <w:r>
+        <w:t xml:space="preserve">Step 4 : </w:t>
+      </w:r>
+      <w:r>
+        <w:t>some the code you can find the flask folder on my github.</w:t>
+      </w:r>
+    </w:p>
+    <w:p>
+      <w:r>
+        <w:t xml:space="preserve">Step 5 : </w:t>
+      </w:r>
+      <w:r>
+        <w:t>specify a requirements.txt file in which 4 packages needs to be installed in your system.</w:t>
+      </w:r>
+    </w:p>
+    <w:p>
+      <w:r>
+        <w:t>Step 6 : For deploying your model in the local web brow</w:t>
+      </w:r>
+      <w:r>
+        <w:t xml:space="preserve">swer you will be needed  to install this </w:t>
+      </w:r>
+    </w:p>
+    <w:p>
+      <w:pPr>
+        <w:rPr>
+          <w:noProof/>
+        </w:rPr>
+      </w:pPr>
+      <w:r>
+        <w:rPr>
+          <w:noProof/>
+        </w:rPr>
+        <w:drawing>
+          <wp:inline distT="0" distB="0" distL="0" distR="0" wp14:anchorId="14BC2493" wp14:editId="10D3E2D0">
+            <wp:extent cx="4515480" cy="285790"/>
+            <wp:effectExtent l="0" t="0" r="0" b="0"/>
+            <wp:docPr id="1682964964" name="Picture 6"/>
+            <wp:cNvGraphicFramePr>
+              <a:graphicFrameLocks xmlns:a="http://schemas.openxmlformats.org/drawingml/2006/main" noChangeAspect="1"/>
+            </wp:cNvGraphicFramePr>
+            <a:graphic xmlns:a="http://schemas.openxmlformats.org/drawingml/2006/main">
+              <a:graphicData uri="http://schemas.openxmlformats.org/drawingml/2006/picture">
+                <pic:pic xmlns:pic="http://schemas.openxmlformats.org/drawingml/2006/picture">
+                  <pic:nvPicPr>
+                    <pic:cNvPr id="1682964964" name="Picture 1682964964"/>
+                    <pic:cNvPicPr/>
+                  </pic:nvPicPr>
+                  <pic:blipFill>
+                    <a:blip r:embed="rId26">
+                      <a:extLst>
+                        <a:ext uri="{28A0092B-C50C-407E-A947-70E740481C1C}">
+                          <a14:useLocalDpi xmlns:a14="http://schemas.microsoft.com/office/drawing/2010/main" val="0"/>
+                        </a:ext>
+                      </a:extLst>
+                    </a:blip>
+                    <a:stretch>
+                      <a:fillRect/>
+                    </a:stretch>
+                  </pic:blipFill>
+                  <pic:spPr>
+                    <a:xfrm>
+                      <a:off x="0" y="0"/>
+                      <a:ext cx="4515480" cy="285790"/>
+                    </a:xfrm>
+                    <a:prstGeom prst="rect">
+                      <a:avLst/>
+                    </a:prstGeom>
+                  </pic:spPr>
+                </pic:pic>
+              </a:graphicData>
+            </a:graphic>
+          </wp:inline>
+        </w:drawing>
+      </w:r>
+    </w:p>
+    <w:p>
+      <w:pPr>
+        <w:rPr>
+          <w:noProof/>
+        </w:rPr>
+      </w:pPr>
+      <w:r>
+        <w:rPr>
+          <w:noProof/>
+        </w:rPr>
+        <w:t xml:space="preserve">Maybe you can face some issues realted to module keep trying install </w:t>
+      </w:r>
+      <w:r>
+        <w:rPr>
+          <w:noProof/>
+        </w:rPr>
+        <w:t>correct version.</w:t>
+      </w:r>
+      <w:r>
+        <w:rPr>
+          <w:noProof/>
+        </w:rPr>
+        <w:drawing>
+          <wp:inline distT="0" distB="0" distL="0" distR="0" wp14:anchorId="01B95ED7" wp14:editId="6F8F94C9">
+            <wp:extent cx="5731510" cy="2508885"/>
+            <wp:effectExtent l="0" t="0" r="2540" b="5715"/>
+            <wp:docPr id="1339777430" name="Picture 4"/>
+            <wp:cNvGraphicFramePr>
+              <a:graphicFrameLocks xmlns:a="http://schemas.openxmlformats.org/drawingml/2006/main" noChangeAspect="1"/>
+            </wp:cNvGraphicFramePr>
+            <a:graphic xmlns:a="http://schemas.openxmlformats.org/drawingml/2006/main">
+              <a:graphicData uri="http://schemas.openxmlformats.org/drawingml/2006/picture">
+                <pic:pic xmlns:pic="http://schemas.openxmlformats.org/drawingml/2006/picture">
+                  <pic:nvPicPr>
+                    <pic:cNvPr id="1339777430" name="Picture 1339777430"/>
+                    <pic:cNvPicPr/>
+                  </pic:nvPicPr>
+                  <pic:blipFill>
+                    <a:blip r:embed="rId27" cstate="print">
+                      <a:extLst>
+                        <a:ext uri="{28A0092B-C50C-407E-A947-70E740481C1C}">
+                          <a14:useLocalDpi xmlns:a14="http://schemas.microsoft.com/office/drawing/2010/main" val="0"/>
+                        </a:ext>
+                      </a:extLst>
+                    </a:blip>
+                    <a:stretch>
+                      <a:fillRect/>
+                    </a:stretch>
+                  </pic:blipFill>
+                  <pic:spPr>
+                    <a:xfrm>
+                      <a:off x="0" y="0"/>
+                      <a:ext cx="5731510" cy="2508885"/>
+                    </a:xfrm>
+                    <a:prstGeom prst="rect">
+                      <a:avLst/>
+                    </a:prstGeom>
+                  </pic:spPr>
+                </pic:pic>
+              </a:graphicData>
+            </a:graphic>
+          </wp:inline>
+        </w:drawing>
+      </w:r>
+    </w:p>
+    <w:p>
+      <w:pPr>
+        <w:rPr>
+          <w:noProof/>
+        </w:rPr>
+      </w:pPr>
+      <w:r>
+        <w:rPr>
+          <w:noProof/>
+        </w:rPr>
+        <w:t xml:space="preserve">Step 7 : After the packages are successfully installed make sure </w:t>
+      </w:r>
+      <w:r>
+        <w:rPr>
+          <w:noProof/>
+        </w:rPr>
+        <w:t>you run these life for compliation</w:t>
+      </w:r>
+    </w:p>
+    <w:p>
+      <w:pPr>
+        <w:rPr>
+          <w:noProof/>
+        </w:rPr>
+      </w:pPr>
+      <w:r>
+        <w:rPr>
+          <w:noProof/>
+        </w:rPr>
+        <w:drawing>
+          <wp:inline distT="0" distB="0" distL="0" distR="0" wp14:anchorId="4902D663" wp14:editId="0CE77FCA">
+            <wp:extent cx="2753109" cy="676369"/>
+            <wp:effectExtent l="0" t="0" r="9525" b="9525"/>
+            <wp:docPr id="105582753" name="Picture 5"/>
+            <wp:cNvGraphicFramePr>
+              <a:graphicFrameLocks xmlns:a="http://schemas.openxmlformats.org/drawingml/2006/main" noChangeAspect="1"/>
+            </wp:cNvGraphicFramePr>
+            <a:graphic xmlns:a="http://schemas.openxmlformats.org/drawingml/2006/main">
+              <a:graphicData uri="http://schemas.openxmlformats.org/drawingml/2006/picture">
+                <pic:pic xmlns:pic="http://schemas.openxmlformats.org/drawingml/2006/picture">
+                  <pic:nvPicPr>
+                    <pic:cNvPr id="105582753" name="Picture 105582753"/>
+                    <pic:cNvPicPr/>
+                  </pic:nvPicPr>
+                  <pic:blipFill>
+                    <a:blip r:embed="rId28">
+                      <a:extLst>
+                        <a:ext uri="{28A0092B-C50C-407E-A947-70E740481C1C}">
+                          <a14:useLocalDpi xmlns:a14="http://schemas.microsoft.com/office/drawing/2010/main" val="0"/>
+                        </a:ext>
+                      </a:extLst>
+                    </a:blip>
+                    <a:stretch>
+                      <a:fillRect/>
+                    </a:stretch>
+                  </pic:blipFill>
+                  <pic:spPr>
+                    <a:xfrm>
+                      <a:off x="0" y="0"/>
+                      <a:ext cx="2753109" cy="676369"/>
+                    </a:xfrm>
+                    <a:prstGeom prst="rect">
+                      <a:avLst/>
+                    </a:prstGeom>
+                  </pic:spPr>
+                </pic:pic>
+              </a:graphicData>
+            </a:graphic>
+          </wp:inline>
+        </w:drawing>
+      </w:r>
+    </w:p>
+    <w:p>
+      <w:pPr>
+        <w:rPr>
+          <w:noProof/>
+        </w:rPr>
+      </w:pPr>
+      <w:r>
+        <w:rPr>
+          <w:noProof/>
+        </w:rPr>
+        <w:t>Step 8 : Once the .Venv script is activated you will see that you are able to run a program</w:t>
+      </w:r>
+      <w:r>
+        <w:rPr>
+          <w:noProof/>
+        </w:rPr>
+        <w:t xml:space="preserve"> and here you will be see a server location as </w:t>
+      </w:r>
+      <w:hyperlink r:id="rId29" w:history="1">
+        <w:r>
+          <w:rPr>
+            <w:rStyle w:val="Hyperlink"/>
+            <w:noProof/>
+          </w:rPr>
+          <w:t>HTTP://127.0.0.1:5000</w:t>
+        </w:r>
+      </w:hyperlink>
+      <w:r>
+        <w:rPr>
+          <w:noProof/>
+        </w:rPr>
+        <w:t xml:space="preserve"> click click and boom your ouput is here :</w:t>
+      </w:r>
+    </w:p>
+    <w:p>
+      <w:pPr>
+        <w:rPr>
+          <w:noProof/>
+        </w:rPr>
+      </w:pPr>
+      <w:r>
+        <w:rPr>
+          <w:noProof/>
+        </w:rPr>
+        <w:drawing>
+          <wp:inline distT="0" distB="0" distL="0" distR="0" wp14:anchorId="2833484F" wp14:editId="35F817E7">
+            <wp:extent cx="5731510" cy="1205230"/>
+            <wp:effectExtent l="0" t="0" r="2540" b="0"/>
+            <wp:docPr id="352316327" name="Picture 3"/>
+            <wp:cNvGraphicFramePr>
+              <a:graphicFrameLocks xmlns:a="http://schemas.openxmlformats.org/drawingml/2006/main" noChangeAspect="1"/>
+            </wp:cNvGraphicFramePr>
+            <a:graphic xmlns:a="http://schemas.openxmlformats.org/drawingml/2006/main">
+              <a:graphicData uri="http://schemas.openxmlformats.org/drawingml/2006/picture">
+                <pic:pic xmlns:pic="http://schemas.openxmlformats.org/drawingml/2006/picture">
+                  <pic:nvPicPr>
+                    <pic:cNvPr id="352316327" name="Picture 352316327"/>
+                    <pic:cNvPicPr/>
+                  </pic:nvPicPr>
+                  <pic:blipFill>
+                    <a:blip r:embed="rId30" cstate="print">
+                      <a:extLst>
+                        <a:ext uri="{28A0092B-C50C-407E-A947-70E740481C1C}">
+                          <a14:useLocalDpi xmlns:a14="http://schemas.microsoft.com/office/drawing/2010/main" val="0"/>
+                        </a:ext>
+                      </a:extLst>
+                    </a:blip>
+                    <a:stretch>
+                      <a:fillRect/>
+                    </a:stretch>
+                  </pic:blipFill>
+                  <pic:spPr>
+                    <a:xfrm>
+                      <a:off x="0" y="0"/>
+                      <a:ext cx="5731510" cy="1205230"/>
+                    </a:xfrm>
+                    <a:prstGeom prst="rect">
+                      <a:avLst/>
+                    </a:prstGeom>
+                  </pic:spPr>
+                </pic:pic>
+              </a:graphicData>
+            </a:graphic>
+          </wp:inline>
+        </w:drawing>
+      </w:r>
+    </w:p>
+    <w:p/>
+    <w:p>
+      <w:pPr>
+        <w:pStyle w:val="Heading1"/>
+      </w:pPr>
+      <w:r>
+        <w:t>My Recommender system Output It look like and how it work:</w:t>
+      </w:r>
+    </w:p>
+    <w:p>
+      <w:r>
+        <w:rPr>
+          <w:noProof/>
+        </w:rPr>
+        <w:drawing>
+          <wp:inline distT="0" distB="0" distL="0" distR="0" wp14:anchorId="0AA38D00" wp14:editId="0F6CF31D">
+            <wp:extent cx="5731510" cy="4059555"/>
+            <wp:effectExtent l="0" t="0" r="2540" b="0"/>
+            <wp:docPr id="920816693" name="Picture 1"/>
+            <wp:cNvGraphicFramePr>
+              <a:graphicFrameLocks xmlns:a="http://schemas.openxmlformats.org/drawingml/2006/main" noChangeAspect="1"/>
+            </wp:cNvGraphicFramePr>
+            <a:graphic xmlns:a="http://schemas.openxmlformats.org/drawingml/2006/main">
+              <a:graphicData uri="http://schemas.openxmlformats.org/drawingml/2006/picture">
+                <pic:pic xmlns:pic="http://schemas.openxmlformats.org/drawingml/2006/picture">
+                  <pic:nvPicPr>
+                    <pic:cNvPr id="196960240" name="Picture 196960240"/>
+                    <pic:cNvPicPr/>
+                  </pic:nvPicPr>
+                  <pic:blipFill>
+                    <a:blip r:embed="rId24">
+                      <a:extLst>
+                        <a:ext uri="{28A0092B-C50C-407E-A947-70E740481C1C}">
+                          <a14:useLocalDpi xmlns:a14="http://schemas.microsoft.com/office/drawing/2010/main" val="0"/>
+                        </a:ext>
+                      </a:extLst>
+                    </a:blip>
+                    <a:stretch>
+                      <a:fillRect/>
+                    </a:stretch>
+                  </pic:blipFill>
+                  <pic:spPr>
+                    <a:xfrm>
+                      <a:off x="0" y="0"/>
+                      <a:ext cx="5731510" cy="4059555"/>
+                    </a:xfrm>
+                    <a:prstGeom prst="rect">
+                      <a:avLst/>
+                    </a:prstGeom>
+                  </pic:spPr>
+                </pic:pic>
+              </a:graphicData>
+            </a:graphic>
+          </wp:inline>
+        </w:drawing>
+      </w:r>
+    </w:p>
+    <w:p>
+      <w:r>
+        <w:rPr>
+          <w:noProof/>
+        </w:rPr>
+        <w:drawing>
+          <wp:inline distT="0" distB="0" distL="0" distR="0" wp14:anchorId="689BF892" wp14:editId="429BE815">
+            <wp:extent cx="5001323" cy="8059275"/>
+            <wp:effectExtent l="0" t="0" r="8890" b="0"/>
+            <wp:docPr id="690125380" name="Picture 2"/>
+            <wp:cNvGraphicFramePr>
+              <a:graphicFrameLocks xmlns:a="http://schemas.openxmlformats.org/drawingml/2006/main" noChangeAspect="1"/>
+            </wp:cNvGraphicFramePr>
+            <a:graphic xmlns:a="http://schemas.openxmlformats.org/drawingml/2006/main">
+              <a:graphicData uri="http://schemas.openxmlformats.org/drawingml/2006/picture">
+                <pic:pic xmlns:pic="http://schemas.openxmlformats.org/drawingml/2006/picture">
+                  <pic:nvPicPr>
+                    <pic:cNvPr id="690125380" name="Picture 690125380"/>
+                    <pic:cNvPicPr/>
+                  </pic:nvPicPr>
+                  <pic:blipFill>
+                    <a:blip r:embed="rId25">
+                      <a:extLst>
+                        <a:ext uri="{28A0092B-C50C-407E-A947-70E740481C1C}">
+                          <a14:useLocalDpi xmlns:a14="http://schemas.microsoft.com/office/drawing/2010/main" val="0"/>
+                        </a:ext>
+                      </a:extLst>
+                    </a:blip>
+                    <a:stretch>
+                      <a:fillRect/>
+                    </a:stretch>
+                  </pic:blipFill>
+                  <pic:spPr>
+                    <a:xfrm>
+                      <a:off x="0" y="0"/>
+                      <a:ext cx="5001323" cy="8059275"/>
+                    </a:xfrm>
+                    <a:prstGeom prst="rect">
+                      <a:avLst/>
+                    </a:prstGeom>
+                  </pic:spPr>
+                </pic:pic>
+              </a:graphicData>
+            </a:graphic>
+          </wp:inline>
+        </w:drawing>
+      </w:r>
+    </w:p>
+    <w:p/>
+    <w:p>
+      <w:r>
+        <w:t>__________________________END____________________________</w:t>
+      </w:r>
+    </w:p>
     <w:sectPr>
       <w:pgSz w:w="11906" w:h="16838"/>
       <w:pgMar w:top="1440" w:right="1440" w:bottom="1440" w:left="1440" w:header="708" w:footer="708" w:gutter="0"/>
@@ -958,10 +2397,52 @@
     <w:name w:val="Normal"/>
     <w:qFormat/>
   </w:style>
+  <w:style w:type="paragraph" w:styleId="Heading1">
+    <w:name w:val="heading 1"/>
+    <w:basedOn w:val="Normal"/>
+    <w:next w:val="Normal"/>
+    <w:link w:val="Heading1Char"/>
+    <w:uiPriority w:val="9"/>
+    <w:qFormat/>
+    <w:rsid w:val="00642AF9"/>
+    <w:pPr>
+      <w:keepNext/>
+      <w:keepLines/>
+      <w:spacing w:before="240" w:after="0"/>
+      <w:outlineLvl w:val="0"/>
+    </w:pPr>
+    <w:rPr>
+      <w:rFonts w:asciiTheme="majorHAnsi" w:eastAsiaTheme="majorEastAsia" w:hAnsiTheme="majorHAnsi" w:cstheme="majorBidi"/>
+      <w:color w:val="2F5496" w:themeColor="accent1" w:themeShade="BF"/>
+      <w:sz w:val="32"/>
+      <w:szCs w:val="32"/>
+    </w:rPr>
+  </w:style>
+  <w:style w:type="paragraph" w:styleId="Heading2">
+    <w:name w:val="heading 2"/>
+    <w:basedOn w:val="Normal"/>
+    <w:next w:val="Normal"/>
+    <w:link w:val="Heading2Char"/>
+    <w:uiPriority w:val="9"/>
+    <w:unhideWhenUsed/>
+    <w:qFormat/>
+    <w:rsid w:val="008730B8"/>
+    <w:pPr>
+      <w:keepNext/>
+      <w:keepLines/>
+      <w:spacing w:before="40" w:after="0"/>
+      <w:outlineLvl w:val="1"/>
+    </w:pPr>
+    <w:rPr>
+      <w:rFonts w:asciiTheme="majorHAnsi" w:eastAsiaTheme="majorEastAsia" w:hAnsiTheme="majorHAnsi" w:cstheme="majorBidi"/>
+      <w:color w:val="2F5496" w:themeColor="accent1" w:themeShade="BF"/>
+      <w:sz w:val="26"/>
+      <w:szCs w:val="26"/>
+    </w:rPr>
+  </w:style>
   <w:style w:type="character" w:default="1" w:styleId="DefaultParagraphFont">
     <w:name w:val="Default Paragraph Font"/>
     <w:uiPriority w:val="1"/>
-    <w:semiHidden/>
     <w:unhideWhenUsed/>
   </w:style>
   <w:style w:type="table" w:default="1" w:styleId="TableNormal">
@@ -1017,6 +2498,55 @@
       <w:kern w:val="28"/>
       <w:sz w:val="56"/>
       <w:szCs w:val="56"/>
+    </w:rPr>
+  </w:style>
+  <w:style w:type="character" w:customStyle="1" w:styleId="Heading1Char">
+    <w:name w:val="Heading 1 Char"/>
+    <w:basedOn w:val="DefaultParagraphFont"/>
+    <w:link w:val="Heading1"/>
+    <w:uiPriority w:val="9"/>
+    <w:rsid w:val="00642AF9"/>
+    <w:rPr>
+      <w:rFonts w:asciiTheme="majorHAnsi" w:eastAsiaTheme="majorEastAsia" w:hAnsiTheme="majorHAnsi" w:cstheme="majorBidi"/>
+      <w:color w:val="2F5496" w:themeColor="accent1" w:themeShade="BF"/>
+      <w:sz w:val="32"/>
+      <w:szCs w:val="32"/>
+    </w:rPr>
+  </w:style>
+  <w:style w:type="character" w:styleId="Hyperlink">
+    <w:name w:val="Hyperlink"/>
+    <w:basedOn w:val="DefaultParagraphFont"/>
+    <w:uiPriority w:val="99"/>
+    <w:unhideWhenUsed/>
+    <w:rsid w:val="008730B8"/>
+    <w:rPr>
+      <w:color w:val="0563C1" w:themeColor="hyperlink"/>
+      <w:u w:val="single"/>
+    </w:rPr>
+  </w:style>
+  <w:style w:type="character" w:styleId="UnresolvedMention">
+    <w:name w:val="Unresolved Mention"/>
+    <w:basedOn w:val="DefaultParagraphFont"/>
+    <w:uiPriority w:val="99"/>
+    <w:semiHidden/>
+    <w:unhideWhenUsed/>
+    <w:rsid w:val="008730B8"/>
+    <w:rPr>
+      <w:color w:val="605E5C"/>
+      <w:shd w:val="clear" w:color="auto" w:fill="E1DFDD"/>
+    </w:rPr>
+  </w:style>
+  <w:style w:type="character" w:customStyle="1" w:styleId="Heading2Char">
+    <w:name w:val="Heading 2 Char"/>
+    <w:basedOn w:val="DefaultParagraphFont"/>
+    <w:link w:val="Heading2"/>
+    <w:uiPriority w:val="9"/>
+    <w:rsid w:val="008730B8"/>
+    <w:rPr>
+      <w:rFonts w:asciiTheme="majorHAnsi" w:eastAsiaTheme="majorEastAsia" w:hAnsiTheme="majorHAnsi" w:cstheme="majorBidi"/>
+      <w:color w:val="2F5496" w:themeColor="accent1" w:themeShade="BF"/>
+      <w:sz w:val="26"/>
+      <w:szCs w:val="26"/>
     </w:rPr>
   </w:style>
 </w:styles>

</xml_diff>